<commit_message>
database added and in working condition
</commit_message>
<xml_diff>
--- a/client/docs.docx
+++ b/client/docs.docx
@@ -14,6 +14,85 @@
         </w:rPr>
         <w:t>Notes related to the project</w:t>
       </w:r>
+    </w:p>
+    <w:p>
+      <w:pPr>
+        <w:rPr>
+          <w:lang w:val="en-US"/>
+        </w:rPr>
+      </w:pPr>
+      <w:r>
+        <w:rPr>
+          <w:lang w:val="en-US"/>
+        </w:rPr>
+        <w:t>Active customers: status:0</w:t>
+      </w:r>
+    </w:p>
+    <w:p>
+      <w:pPr>
+        <w:rPr>
+          <w:lang w:val="en-US"/>
+        </w:rPr>
+      </w:pPr>
+      <w:r>
+        <w:rPr>
+          <w:lang w:val="en-US"/>
+        </w:rPr>
+        <w:t>Unanswered customers: status 2</w:t>
+      </w:r>
+    </w:p>
+    <w:p>
+      <w:pPr>
+        <w:rPr>
+          <w:lang w:val="en-US"/>
+        </w:rPr>
+      </w:pPr>
+      <w:r>
+        <w:rPr>
+          <w:lang w:val="en-US"/>
+        </w:rPr>
+        <w:t>joined</w:t>
+      </w:r>
+      <w:r>
+        <w:rPr>
+          <w:lang w:val="en-US"/>
+        </w:rPr>
+        <w:t xml:space="preserve"> customers: status 1</w:t>
+      </w:r>
+    </w:p>
+    <w:p>
+      <w:pPr>
+        <w:rPr>
+          <w:lang w:val="en-US"/>
+        </w:rPr>
+      </w:pPr>
+      <w:r>
+        <w:rPr>
+          <w:lang w:val="en-US"/>
+        </w:rPr>
+        <w:t>served customers: status 3</w:t>
+      </w:r>
+    </w:p>
+    <w:p>
+      <w:pPr>
+        <w:rPr>
+          <w:lang w:val="en-US"/>
+        </w:rPr>
+      </w:pPr>
+    </w:p>
+    <w:p>
+      <w:pPr>
+        <w:rPr>
+          <w:lang w:val="en-US"/>
+        </w:rPr>
+      </w:pPr>
+    </w:p>
+    <w:p>
+      <w:pPr>
+        <w:rPr>
+          <w:lang w:val="en-US"/>
+        </w:rPr>
+      </w:pPr>
     </w:p>
     <w:p>
       <w:pPr>

</xml_diff>